<commit_message>
Smaato Challenge - Design&Implementation Updated
</commit_message>
<xml_diff>
--- a/Smaato-Challenge.docx
+++ b/Smaato-Challenge.docx
@@ -13,7 +13,7 @@
     </w:p>
     <w:p>
       <w:pPr>
-        <w:pStyle w:val="Heading2"/>
+        <w:pStyle w:val="Title"/>
       </w:pPr>
       <w:r>
         <w:tab/>
@@ -214,9 +214,8 @@
           <w:numId w:val="1"/>
         </w:numPr>
         <w:rPr>
-          <w:rFonts w:ascii="Calibri" w:hAnsi="Calibri" w:cs="Calibri"/>
-          <w:sz w:val="28"/>
-          <w:szCs w:val="28"/>
+          <w:noProof/>
+          <w:lang w:eastAsia="en-IN"/>
         </w:rPr>
       </w:pPr>
       <w:r>
@@ -226,6 +225,73 @@
           <w:szCs w:val="28"/>
         </w:rPr>
         <w:t xml:space="preserve">If the id parameter is new it will return ok. </w:t>
+      </w:r>
+    </w:p>
+    <w:p>
+      <w:pPr>
+        <w:pStyle w:val="ListParagraph"/>
+        <w:rPr>
+          <w:noProof/>
+          <w:lang w:eastAsia="en-IN"/>
+        </w:rPr>
+      </w:pPr>
+    </w:p>
+    <w:p>
+      <w:pPr>
+        <w:pStyle w:val="ListParagraph"/>
+        <w:rPr>
+          <w:rFonts w:ascii="Calibri" w:hAnsi="Calibri" w:cs="Calibri"/>
+          <w:sz w:val="28"/>
+          <w:szCs w:val="28"/>
+        </w:rPr>
+      </w:pPr>
+      <w:r>
+        <w:rPr>
+          <w:rFonts w:ascii="Calibri" w:hAnsi="Calibri" w:cs="Calibri"/>
+          <w:sz w:val="28"/>
+          <w:szCs w:val="28"/>
+        </w:rPr>
+        <w:t xml:space="preserve">REDIS will be acting </w:t>
+      </w:r>
+      <w:r>
+        <w:rPr>
+          <w:rFonts w:ascii="Calibri" w:hAnsi="Calibri" w:cs="Calibri"/>
+          <w:sz w:val="28"/>
+          <w:szCs w:val="28"/>
+        </w:rPr>
+        <w:t xml:space="preserve">in-memory data structure </w:t>
+      </w:r>
+      <w:r>
+        <w:rPr>
+          <w:rFonts w:ascii="Calibri" w:hAnsi="Calibri" w:cs="Calibri"/>
+          <w:sz w:val="28"/>
+          <w:szCs w:val="28"/>
+        </w:rPr>
+        <w:t>store, used as a database</w:t>
+      </w:r>
+      <w:r>
+        <w:rPr>
+          <w:rFonts w:ascii="Calibri" w:hAnsi="Calibri" w:cs="Calibri"/>
+          <w:sz w:val="28"/>
+          <w:szCs w:val="28"/>
+        </w:rPr>
+        <w:t xml:space="preserve"> cache</w:t>
+      </w:r>
+      <w:r>
+        <w:rPr>
+          <w:rFonts w:ascii="Calibri" w:hAnsi="Calibri" w:cs="Calibri"/>
+          <w:sz w:val="28"/>
+          <w:szCs w:val="28"/>
+        </w:rPr>
+        <w:t>.</w:t>
+      </w:r>
+      <w:r>
+        <w:rPr>
+          <w:rFonts w:ascii="Calibri" w:hAnsi="Calibri" w:cs="Calibri"/>
+          <w:sz w:val="28"/>
+          <w:szCs w:val="28"/>
+        </w:rPr>
+        <w:t xml:space="preserve"> </w:t>
       </w:r>
       <w:r>
         <w:rPr>
@@ -253,81 +319,49 @@
           <w:sz w:val="28"/>
           <w:szCs w:val="28"/>
         </w:rPr>
-        <w:t>have the desirable property of not allowing repeated members.</w:t>
-      </w:r>
-      <w:r>
-        <w:rPr>
-          <w:rFonts w:ascii="Calibri" w:hAnsi="Calibri" w:cs="Calibri"/>
-          <w:sz w:val="28"/>
-          <w:szCs w:val="28"/>
-        </w:rPr>
-        <w:t xml:space="preserve"> This will avoid the duplicates.</w:t>
-      </w:r>
-    </w:p>
-    <w:p>
-      <w:pPr>
-        <w:pStyle w:val="ListParagraph"/>
-        <w:rPr>
-          <w:rFonts w:ascii="Calibri" w:hAnsi="Calibri" w:cs="Calibri"/>
-          <w:sz w:val="28"/>
-          <w:szCs w:val="28"/>
-        </w:rPr>
-      </w:pPr>
-    </w:p>
-    <w:p>
-      <w:pPr>
-        <w:pStyle w:val="ListParagraph"/>
-        <w:numPr>
-          <w:ilvl w:val="0"/>
-          <w:numId w:val="1"/>
-        </w:numPr>
-        <w:rPr>
-          <w:rFonts w:ascii="Calibri" w:hAnsi="Calibri" w:cs="Calibri"/>
-          <w:sz w:val="28"/>
-          <w:szCs w:val="28"/>
-        </w:rPr>
-      </w:pPr>
-      <w:r>
-        <w:rPr>
-          <w:rFonts w:ascii="Calibri" w:hAnsi="Calibri" w:cs="Calibri"/>
-          <w:sz w:val="28"/>
-          <w:szCs w:val="28"/>
-        </w:rPr>
-        <w:t>On providing the already existing id the API will return “failed” message.</w:t>
-      </w:r>
-    </w:p>
-    <w:p>
-      <w:pPr>
-        <w:pStyle w:val="ListParagraph"/>
-        <w:rPr>
-          <w:rFonts w:ascii="Calibri" w:hAnsi="Calibri" w:cs="Calibri"/>
-          <w:sz w:val="28"/>
-          <w:szCs w:val="28"/>
-        </w:rPr>
-      </w:pPr>
-    </w:p>
-    <w:p>
-      <w:pPr>
-        <w:pStyle w:val="ListParagraph"/>
-        <w:rPr>
-          <w:rFonts w:ascii="Calibri" w:hAnsi="Calibri" w:cs="Calibri"/>
-          <w:sz w:val="28"/>
-          <w:szCs w:val="28"/>
-        </w:rPr>
-      </w:pPr>
-      <w:r>
-        <w:rPr>
-          <w:rFonts w:ascii="Calibri" w:hAnsi="Calibri" w:cs="Calibri"/>
+        <w:t>have the desirable property of not allowing repeated members. This will avoid the duplicates.</w:t>
+      </w:r>
+      <w:bookmarkStart w:id="0" w:name="_GoBack"/>
+      <w:bookmarkEnd w:id="0"/>
+    </w:p>
+    <w:p>
+      <w:pPr>
+        <w:pStyle w:val="ListParagraph"/>
+        <w:rPr>
+          <w:rFonts w:ascii="Calibri" w:hAnsi="Calibri" w:cs="Calibri"/>
+          <w:sz w:val="28"/>
+          <w:szCs w:val="28"/>
+        </w:rPr>
+      </w:pPr>
+    </w:p>
+    <w:p>
+      <w:pPr>
+        <w:pStyle w:val="ListParagraph"/>
+        <w:rPr>
           <w:noProof/>
-          <w:sz w:val="28"/>
-          <w:szCs w:val="28"/>
           <w:lang w:eastAsia="en-IN"/>
         </w:rPr>
+      </w:pPr>
+    </w:p>
+    <w:p>
+      <w:pPr>
+        <w:pStyle w:val="ListParagraph"/>
+        <w:rPr>
+          <w:rFonts w:ascii="Calibri" w:hAnsi="Calibri" w:cs="Calibri"/>
+          <w:sz w:val="28"/>
+          <w:szCs w:val="28"/>
+        </w:rPr>
+      </w:pPr>
+      <w:r>
+        <w:rPr>
+          <w:noProof/>
+          <w:lang w:eastAsia="en-IN"/>
+        </w:rPr>
         <w:drawing>
-          <wp:inline distT="0" distB="0" distL="0" distR="0" wp14:anchorId="1F7E0ABA" wp14:editId="416E4827">
-            <wp:extent cx="3329940" cy="868420"/>
-            <wp:effectExtent l="0" t="0" r="3810" b="8255"/>
-            <wp:docPr id="4" name="Picture 4"/>
+          <wp:inline distT="0" distB="0" distL="0" distR="0" wp14:anchorId="5967AF11" wp14:editId="79B3FE7B">
+            <wp:extent cx="3604260" cy="1059180"/>
+            <wp:effectExtent l="0" t="0" r="0" b="7620"/>
+            <wp:docPr id="18" name="Picture 18"/>
             <wp:cNvGraphicFramePr>
               <a:graphicFrameLocks xmlns:a="http://schemas.openxmlformats.org/drawingml/2006/main" noChangeAspect="1"/>
             </wp:cNvGraphicFramePr>
@@ -347,7 +381,7 @@
                   <pic:spPr>
                     <a:xfrm>
                       <a:off x="0" y="0"/>
-                      <a:ext cx="3330139" cy="868472"/>
+                      <a:ext cx="3604260" cy="1059180"/>
                     </a:xfrm>
                     <a:prstGeom prst="rect">
                       <a:avLst/>
@@ -389,201 +423,7 @@
           <w:sz w:val="28"/>
           <w:szCs w:val="28"/>
         </w:rPr>
-        <w:t xml:space="preserve">Multithreaded tomcat </w:t>
-      </w:r>
-      <w:r>
-        <w:rPr>
-          <w:rFonts w:ascii="Calibri" w:hAnsi="Calibri" w:cs="Calibri"/>
-          <w:sz w:val="28"/>
-          <w:szCs w:val="28"/>
-        </w:rPr>
-        <w:t>is configured</w:t>
-      </w:r>
-      <w:r>
-        <w:rPr>
-          <w:rFonts w:ascii="Calibri" w:hAnsi="Calibri" w:cs="Calibri"/>
-          <w:sz w:val="28"/>
-          <w:szCs w:val="28"/>
-        </w:rPr>
-        <w:t xml:space="preserve"> to accept t</w:t>
-      </w:r>
-      <w:r>
-        <w:rPr>
-          <w:rFonts w:ascii="Calibri" w:hAnsi="Calibri" w:cs="Calibri"/>
-          <w:sz w:val="28"/>
-          <w:szCs w:val="28"/>
-        </w:rPr>
-        <w:t xml:space="preserve">he max thread of 200 counts to accept the 10000 hits per second. </w:t>
-      </w:r>
-    </w:p>
-    <w:p>
-      <w:pPr>
-        <w:pStyle w:val="ListParagraph"/>
-        <w:rPr>
-          <w:rFonts w:ascii="Calibri" w:hAnsi="Calibri" w:cs="Calibri"/>
-          <w:sz w:val="28"/>
-          <w:szCs w:val="28"/>
-        </w:rPr>
-      </w:pPr>
-    </w:p>
-    <w:p>
-      <w:pPr>
-        <w:pStyle w:val="ListParagraph"/>
-        <w:numPr>
-          <w:ilvl w:val="0"/>
-          <w:numId w:val="1"/>
-        </w:numPr>
-        <w:rPr>
-          <w:rFonts w:ascii="Calibri" w:hAnsi="Calibri" w:cs="Calibri"/>
-          <w:sz w:val="28"/>
-          <w:szCs w:val="28"/>
-        </w:rPr>
-      </w:pPr>
-      <w:r>
-        <w:rPr>
-          <w:rFonts w:ascii="Calibri" w:hAnsi="Calibri" w:cs="Calibri"/>
-          <w:sz w:val="28"/>
-          <w:szCs w:val="28"/>
-        </w:rPr>
-        <w:t xml:space="preserve">To ensure the 10000 hits per second </w:t>
-      </w:r>
-      <w:r>
-        <w:rPr>
-          <w:rFonts w:ascii="Calibri" w:hAnsi="Calibri" w:cs="Calibri"/>
-          <w:sz w:val="28"/>
-          <w:szCs w:val="28"/>
-        </w:rPr>
-        <w:t xml:space="preserve">I </w:t>
-      </w:r>
-      <w:r>
-        <w:rPr>
-          <w:rFonts w:ascii="Calibri" w:hAnsi="Calibri" w:cs="Calibri"/>
-          <w:sz w:val="28"/>
-          <w:szCs w:val="28"/>
-        </w:rPr>
-        <w:t>have used Apache JMeter to test</w:t>
-      </w:r>
-      <w:r>
-        <w:rPr>
-          <w:rFonts w:ascii="Calibri" w:hAnsi="Calibri" w:cs="Calibri"/>
-          <w:sz w:val="28"/>
-          <w:szCs w:val="28"/>
-        </w:rPr>
-        <w:t xml:space="preserve"> the flow and no</w:t>
-      </w:r>
-      <w:r>
-        <w:rPr>
-          <w:rFonts w:ascii="Calibri" w:hAnsi="Calibri" w:cs="Calibri"/>
-          <w:sz w:val="28"/>
-          <w:szCs w:val="28"/>
-        </w:rPr>
-        <w:t xml:space="preserve"> errors were observed during DEV Testing</w:t>
-      </w:r>
-      <w:r>
-        <w:rPr>
-          <w:rFonts w:ascii="Calibri" w:hAnsi="Calibri" w:cs="Calibri"/>
-          <w:sz w:val="28"/>
-          <w:szCs w:val="28"/>
-        </w:rPr>
-        <w:t xml:space="preserve">. </w:t>
-      </w:r>
-      <w:bookmarkStart w:id="0" w:name="_GoBack"/>
-      <w:bookmarkEnd w:id="0"/>
-    </w:p>
-    <w:p>
-      <w:pPr>
-        <w:pStyle w:val="ListParagraph"/>
-        <w:rPr>
-          <w:rFonts w:ascii="Calibri" w:hAnsi="Calibri" w:cs="Calibri"/>
-          <w:sz w:val="28"/>
-          <w:szCs w:val="28"/>
-        </w:rPr>
-      </w:pPr>
-    </w:p>
-    <w:p>
-      <w:pPr>
-        <w:pStyle w:val="ListParagraph"/>
-        <w:numPr>
-          <w:ilvl w:val="0"/>
-          <w:numId w:val="1"/>
-        </w:numPr>
-        <w:rPr>
-          <w:rFonts w:ascii="Calibri" w:hAnsi="Calibri" w:cs="Calibri"/>
-          <w:sz w:val="28"/>
-          <w:szCs w:val="28"/>
-        </w:rPr>
-      </w:pPr>
-      <w:r>
-        <w:rPr>
-          <w:rFonts w:ascii="Calibri" w:hAnsi="Calibri" w:cs="Calibri"/>
-          <w:sz w:val="28"/>
-          <w:szCs w:val="28"/>
-        </w:rPr>
-        <w:t xml:space="preserve">Also the code is configured to accept the optional String parameter to trigger the new endpoint with the latest count of user list. </w:t>
-      </w:r>
-    </w:p>
-    <w:p>
-      <w:pPr>
-        <w:pStyle w:val="ListParagraph"/>
-        <w:rPr>
-          <w:rFonts w:ascii="Calibri" w:hAnsi="Calibri" w:cs="Calibri"/>
-          <w:sz w:val="28"/>
-          <w:szCs w:val="28"/>
-        </w:rPr>
-      </w:pPr>
-    </w:p>
-    <w:p>
-      <w:pPr>
-        <w:pStyle w:val="ListParagraph"/>
-        <w:rPr>
-          <w:rFonts w:ascii="Calibri" w:hAnsi="Calibri" w:cs="Calibri"/>
-          <w:sz w:val="28"/>
-          <w:szCs w:val="28"/>
-        </w:rPr>
-      </w:pPr>
-      <w:r>
-        <w:rPr>
-          <w:rFonts w:ascii="Calibri" w:hAnsi="Calibri" w:cs="Calibri"/>
-          <w:sz w:val="28"/>
-          <w:szCs w:val="28"/>
-        </w:rPr>
-        <w:t>From the below screenshot 11488 is the current user count which will be appended as part of the HTTP parameter and it will log the HTTP status code in logs for all the unique counts.</w:t>
-      </w:r>
-    </w:p>
-    <w:p>
-      <w:pPr>
-        <w:pStyle w:val="ListParagraph"/>
-        <w:rPr>
-          <w:rFonts w:ascii="Calibri" w:hAnsi="Calibri" w:cs="Calibri"/>
-          <w:sz w:val="28"/>
-          <w:szCs w:val="28"/>
-        </w:rPr>
-      </w:pPr>
-    </w:p>
-    <w:p>
-      <w:pPr>
-        <w:pStyle w:val="ListParagraph"/>
-        <w:rPr>
-          <w:rFonts w:ascii="Calibri" w:hAnsi="Calibri" w:cs="Calibri"/>
-          <w:sz w:val="28"/>
-          <w:szCs w:val="28"/>
-        </w:rPr>
-      </w:pPr>
-      <w:r>
-        <w:rPr>
-          <w:rFonts w:ascii="Calibri" w:hAnsi="Calibri" w:cs="Calibri"/>
-          <w:sz w:val="28"/>
-          <w:szCs w:val="28"/>
-        </w:rPr>
-        <w:t xml:space="preserve">HTTP status code </w:t>
-      </w:r>
-      <w:r>
-        <w:rPr>
-          <w:rFonts w:ascii="Calibri" w:hAnsi="Calibri" w:cs="Calibri"/>
-          <w:sz w:val="28"/>
-          <w:szCs w:val="28"/>
-        </w:rPr>
-        <w:t>is 302 since am redirecting.</w:t>
+        <w:t>On providing the already existing id the API will return “failed” message.</w:t>
       </w:r>
     </w:p>
     <w:p>
@@ -614,10 +454,10 @@
           <w:lang w:eastAsia="en-IN"/>
         </w:rPr>
         <w:drawing>
-          <wp:inline distT="0" distB="0" distL="0" distR="0" wp14:anchorId="3ED2DE0E" wp14:editId="3A9D896A">
-            <wp:extent cx="5943600" cy="743585"/>
-            <wp:effectExtent l="0" t="0" r="0" b="0"/>
-            <wp:docPr id="5" name="Picture 5"/>
+          <wp:inline distT="0" distB="0" distL="0" distR="0" wp14:anchorId="1F7E0ABA" wp14:editId="416E4827">
+            <wp:extent cx="3329940" cy="868420"/>
+            <wp:effectExtent l="0" t="0" r="3810" b="8255"/>
+            <wp:docPr id="4" name="Picture 4"/>
             <wp:cNvGraphicFramePr>
               <a:graphicFrameLocks xmlns:a="http://schemas.openxmlformats.org/drawingml/2006/main" noChangeAspect="1"/>
             </wp:cNvGraphicFramePr>
@@ -637,7 +477,7 @@
                   <pic:spPr>
                     <a:xfrm>
                       <a:off x="0" y="0"/>
-                      <a:ext cx="5943600" cy="743585"/>
+                      <a:ext cx="3330139" cy="868472"/>
                     </a:xfrm>
                     <a:prstGeom prst="rect">
                       <a:avLst/>
@@ -659,6 +499,240 @@
           <w:szCs w:val="28"/>
         </w:rPr>
       </w:pPr>
+    </w:p>
+    <w:p>
+      <w:pPr>
+        <w:pStyle w:val="ListParagraph"/>
+        <w:numPr>
+          <w:ilvl w:val="0"/>
+          <w:numId w:val="1"/>
+        </w:numPr>
+        <w:rPr>
+          <w:rFonts w:ascii="Calibri" w:hAnsi="Calibri" w:cs="Calibri"/>
+          <w:sz w:val="28"/>
+          <w:szCs w:val="28"/>
+        </w:rPr>
+      </w:pPr>
+      <w:r>
+        <w:rPr>
+          <w:rFonts w:ascii="Calibri" w:hAnsi="Calibri" w:cs="Calibri"/>
+          <w:sz w:val="28"/>
+          <w:szCs w:val="28"/>
+        </w:rPr>
+        <w:t xml:space="preserve">Multithreaded tomcat </w:t>
+      </w:r>
+      <w:r>
+        <w:rPr>
+          <w:rFonts w:ascii="Calibri" w:hAnsi="Calibri" w:cs="Calibri"/>
+          <w:sz w:val="28"/>
+          <w:szCs w:val="28"/>
+        </w:rPr>
+        <w:t>is configured</w:t>
+      </w:r>
+      <w:r>
+        <w:rPr>
+          <w:rFonts w:ascii="Calibri" w:hAnsi="Calibri" w:cs="Calibri"/>
+          <w:sz w:val="28"/>
+          <w:szCs w:val="28"/>
+        </w:rPr>
+        <w:t xml:space="preserve"> to accept t</w:t>
+      </w:r>
+      <w:r>
+        <w:rPr>
+          <w:rFonts w:ascii="Calibri" w:hAnsi="Calibri" w:cs="Calibri"/>
+          <w:sz w:val="28"/>
+          <w:szCs w:val="28"/>
+        </w:rPr>
+        <w:t xml:space="preserve">he max thread of 200 counts to accept the 10000 hits per second. </w:t>
+      </w:r>
+    </w:p>
+    <w:p>
+      <w:pPr>
+        <w:pStyle w:val="ListParagraph"/>
+        <w:rPr>
+          <w:rFonts w:ascii="Calibri" w:hAnsi="Calibri" w:cs="Calibri"/>
+          <w:sz w:val="28"/>
+          <w:szCs w:val="28"/>
+        </w:rPr>
+      </w:pPr>
+    </w:p>
+    <w:p>
+      <w:pPr>
+        <w:pStyle w:val="ListParagraph"/>
+        <w:numPr>
+          <w:ilvl w:val="0"/>
+          <w:numId w:val="1"/>
+        </w:numPr>
+        <w:rPr>
+          <w:rFonts w:ascii="Calibri" w:hAnsi="Calibri" w:cs="Calibri"/>
+          <w:sz w:val="28"/>
+          <w:szCs w:val="28"/>
+        </w:rPr>
+      </w:pPr>
+      <w:r>
+        <w:rPr>
+          <w:rFonts w:ascii="Calibri" w:hAnsi="Calibri" w:cs="Calibri"/>
+          <w:sz w:val="28"/>
+          <w:szCs w:val="28"/>
+        </w:rPr>
+        <w:t xml:space="preserve">To ensure the 10000 hits per second </w:t>
+      </w:r>
+      <w:r>
+        <w:rPr>
+          <w:rFonts w:ascii="Calibri" w:hAnsi="Calibri" w:cs="Calibri"/>
+          <w:sz w:val="28"/>
+          <w:szCs w:val="28"/>
+        </w:rPr>
+        <w:t xml:space="preserve">I </w:t>
+      </w:r>
+      <w:r>
+        <w:rPr>
+          <w:rFonts w:ascii="Calibri" w:hAnsi="Calibri" w:cs="Calibri"/>
+          <w:sz w:val="28"/>
+          <w:szCs w:val="28"/>
+        </w:rPr>
+        <w:t>have used Apache JMeter to test</w:t>
+      </w:r>
+      <w:r>
+        <w:rPr>
+          <w:rFonts w:ascii="Calibri" w:hAnsi="Calibri" w:cs="Calibri"/>
+          <w:sz w:val="28"/>
+          <w:szCs w:val="28"/>
+        </w:rPr>
+        <w:t xml:space="preserve"> the flow and no</w:t>
+      </w:r>
+      <w:r>
+        <w:rPr>
+          <w:rFonts w:ascii="Calibri" w:hAnsi="Calibri" w:cs="Calibri"/>
+          <w:sz w:val="28"/>
+          <w:szCs w:val="28"/>
+        </w:rPr>
+        <w:t xml:space="preserve"> errors were observed during DEV Testing</w:t>
+      </w:r>
+      <w:r>
+        <w:rPr>
+          <w:rFonts w:ascii="Calibri" w:hAnsi="Calibri" w:cs="Calibri"/>
+          <w:sz w:val="28"/>
+          <w:szCs w:val="28"/>
+        </w:rPr>
+        <w:t xml:space="preserve">. </w:t>
+      </w:r>
+    </w:p>
+    <w:p>
+      <w:pPr>
+        <w:pStyle w:val="ListParagraph"/>
+        <w:rPr>
+          <w:rFonts w:ascii="Calibri" w:hAnsi="Calibri" w:cs="Calibri"/>
+          <w:sz w:val="28"/>
+          <w:szCs w:val="28"/>
+        </w:rPr>
+      </w:pPr>
+    </w:p>
+    <w:p>
+      <w:pPr>
+        <w:pStyle w:val="ListParagraph"/>
+        <w:numPr>
+          <w:ilvl w:val="0"/>
+          <w:numId w:val="1"/>
+        </w:numPr>
+        <w:rPr>
+          <w:rFonts w:ascii="Calibri" w:hAnsi="Calibri" w:cs="Calibri"/>
+          <w:sz w:val="28"/>
+          <w:szCs w:val="28"/>
+        </w:rPr>
+      </w:pPr>
+      <w:r>
+        <w:rPr>
+          <w:rFonts w:ascii="Calibri" w:hAnsi="Calibri" w:cs="Calibri"/>
+          <w:sz w:val="28"/>
+          <w:szCs w:val="28"/>
+        </w:rPr>
+        <w:t xml:space="preserve">Also the code is configured to accept the optional String parameter to trigger the new endpoint with the latest count of user list. </w:t>
+      </w:r>
+    </w:p>
+    <w:p>
+      <w:pPr>
+        <w:pStyle w:val="ListParagraph"/>
+        <w:rPr>
+          <w:rFonts w:ascii="Calibri" w:hAnsi="Calibri" w:cs="Calibri"/>
+          <w:sz w:val="28"/>
+          <w:szCs w:val="28"/>
+        </w:rPr>
+      </w:pPr>
+    </w:p>
+    <w:p>
+      <w:pPr>
+        <w:pStyle w:val="ListParagraph"/>
+        <w:rPr>
+          <w:rFonts w:ascii="Calibri" w:hAnsi="Calibri" w:cs="Calibri"/>
+          <w:sz w:val="28"/>
+          <w:szCs w:val="28"/>
+        </w:rPr>
+      </w:pPr>
+      <w:r>
+        <w:rPr>
+          <w:rFonts w:ascii="Calibri" w:hAnsi="Calibri" w:cs="Calibri"/>
+          <w:sz w:val="28"/>
+          <w:szCs w:val="28"/>
+        </w:rPr>
+        <w:t>From the below screenshot 11488 is the current user count which will be appended as part of the HTTP parameter and it will log the HTTP status code in logs for all the unique counts.</w:t>
+      </w:r>
+    </w:p>
+    <w:p>
+      <w:pPr>
+        <w:pStyle w:val="ListParagraph"/>
+        <w:rPr>
+          <w:rFonts w:ascii="Calibri" w:hAnsi="Calibri" w:cs="Calibri"/>
+          <w:sz w:val="28"/>
+          <w:szCs w:val="28"/>
+        </w:rPr>
+      </w:pPr>
+    </w:p>
+    <w:p>
+      <w:pPr>
+        <w:pStyle w:val="ListParagraph"/>
+        <w:rPr>
+          <w:rFonts w:ascii="Calibri" w:hAnsi="Calibri" w:cs="Calibri"/>
+          <w:sz w:val="28"/>
+          <w:szCs w:val="28"/>
+        </w:rPr>
+      </w:pPr>
+      <w:r>
+        <w:rPr>
+          <w:rFonts w:ascii="Calibri" w:hAnsi="Calibri" w:cs="Calibri"/>
+          <w:sz w:val="28"/>
+          <w:szCs w:val="28"/>
+        </w:rPr>
+        <w:t xml:space="preserve">HTTP status code </w:t>
+      </w:r>
+      <w:r>
+        <w:rPr>
+          <w:rFonts w:ascii="Calibri" w:hAnsi="Calibri" w:cs="Calibri"/>
+          <w:sz w:val="28"/>
+          <w:szCs w:val="28"/>
+        </w:rPr>
+        <w:t>is 302 since am redirecting.</w:t>
+      </w:r>
+    </w:p>
+    <w:p>
+      <w:pPr>
+        <w:pStyle w:val="ListParagraph"/>
+        <w:rPr>
+          <w:rFonts w:ascii="Calibri" w:hAnsi="Calibri" w:cs="Calibri"/>
+          <w:sz w:val="28"/>
+          <w:szCs w:val="28"/>
+        </w:rPr>
+      </w:pPr>
+    </w:p>
+    <w:p>
+      <w:pPr>
+        <w:pStyle w:val="ListParagraph"/>
+        <w:rPr>
+          <w:rFonts w:ascii="Calibri" w:hAnsi="Calibri" w:cs="Calibri"/>
+          <w:sz w:val="28"/>
+          <w:szCs w:val="28"/>
+        </w:rPr>
+      </w:pPr>
       <w:r>
         <w:rPr>
           <w:rFonts w:ascii="Calibri" w:hAnsi="Calibri" w:cs="Calibri"/>
@@ -668,10 +742,10 @@
           <w:lang w:eastAsia="en-IN"/>
         </w:rPr>
         <w:drawing>
-          <wp:inline distT="0" distB="0" distL="0" distR="0" wp14:anchorId="48AD888A" wp14:editId="445BF897">
-            <wp:extent cx="5943600" cy="263525"/>
-            <wp:effectExtent l="0" t="0" r="0" b="3175"/>
-            <wp:docPr id="6" name="Picture 6"/>
+          <wp:inline distT="0" distB="0" distL="0" distR="0" wp14:anchorId="3ED2DE0E" wp14:editId="3A9D896A">
+            <wp:extent cx="5943600" cy="743585"/>
+            <wp:effectExtent l="0" t="0" r="0" b="0"/>
+            <wp:docPr id="5" name="Picture 5"/>
             <wp:cNvGraphicFramePr>
               <a:graphicFrameLocks xmlns:a="http://schemas.openxmlformats.org/drawingml/2006/main" noChangeAspect="1"/>
             </wp:cNvGraphicFramePr>
@@ -691,7 +765,7 @@
                   <pic:spPr>
                     <a:xfrm>
                       <a:off x="0" y="0"/>
-                      <a:ext cx="5943600" cy="263525"/>
+                      <a:ext cx="5943600" cy="743585"/>
                     </a:xfrm>
                     <a:prstGeom prst="rect">
                       <a:avLst/>
@@ -713,16 +787,6 @@
           <w:szCs w:val="28"/>
         </w:rPr>
       </w:pPr>
-    </w:p>
-    <w:p>
-      <w:pPr>
-        <w:pStyle w:val="ListParagraph"/>
-        <w:rPr>
-          <w:rFonts w:ascii="Calibri" w:hAnsi="Calibri" w:cs="Calibri"/>
-          <w:sz w:val="28"/>
-          <w:szCs w:val="28"/>
-        </w:rPr>
-      </w:pPr>
       <w:r>
         <w:rPr>
           <w:rFonts w:ascii="Calibri" w:hAnsi="Calibri" w:cs="Calibri"/>
@@ -732,10 +796,10 @@
           <w:lang w:eastAsia="en-IN"/>
         </w:rPr>
         <w:drawing>
-          <wp:inline distT="0" distB="0" distL="0" distR="0" wp14:anchorId="175C8642" wp14:editId="53975DCE">
-            <wp:extent cx="5943600" cy="507365"/>
-            <wp:effectExtent l="0" t="0" r="0" b="6985"/>
-            <wp:docPr id="7" name="Picture 7"/>
+          <wp:inline distT="0" distB="0" distL="0" distR="0" wp14:anchorId="48AD888A" wp14:editId="445BF897">
+            <wp:extent cx="5943600" cy="263525"/>
+            <wp:effectExtent l="0" t="0" r="0" b="3175"/>
+            <wp:docPr id="6" name="Picture 6"/>
             <wp:cNvGraphicFramePr>
               <a:graphicFrameLocks xmlns:a="http://schemas.openxmlformats.org/drawingml/2006/main" noChangeAspect="1"/>
             </wp:cNvGraphicFramePr>
@@ -755,7 +819,7 @@
                   <pic:spPr>
                     <a:xfrm>
                       <a:off x="0" y="0"/>
-                      <a:ext cx="5943600" cy="507365"/>
+                      <a:ext cx="5943600" cy="263525"/>
                     </a:xfrm>
                     <a:prstGeom prst="rect">
                       <a:avLst/>
@@ -781,73 +845,6 @@
     <w:p>
       <w:pPr>
         <w:pStyle w:val="ListParagraph"/>
-        <w:numPr>
-          <w:ilvl w:val="0"/>
-          <w:numId w:val="1"/>
-        </w:numPr>
-        <w:rPr>
-          <w:rFonts w:ascii="Calibri" w:hAnsi="Calibri" w:cs="Calibri"/>
-          <w:sz w:val="28"/>
-          <w:szCs w:val="28"/>
-        </w:rPr>
-      </w:pPr>
-      <w:r>
-        <w:rPr>
-          <w:rFonts w:ascii="Calibri" w:hAnsi="Calibri" w:cs="Calibri"/>
-          <w:sz w:val="28"/>
-          <w:szCs w:val="28"/>
-        </w:rPr>
-        <w:t xml:space="preserve">Every Minute the application will log the latest </w:t>
-      </w:r>
-      <w:r>
-        <w:rPr>
-          <w:rFonts w:ascii="Calibri" w:hAnsi="Calibri" w:cs="Calibri"/>
-          <w:sz w:val="28"/>
-          <w:szCs w:val="28"/>
-        </w:rPr>
-        <w:t xml:space="preserve">user </w:t>
-      </w:r>
-      <w:r>
-        <w:rPr>
-          <w:rFonts w:ascii="Calibri" w:hAnsi="Calibri" w:cs="Calibri"/>
-          <w:sz w:val="28"/>
-          <w:szCs w:val="28"/>
-        </w:rPr>
-        <w:t xml:space="preserve">count in logs. Have used the </w:t>
-      </w:r>
-      <w:r>
-        <w:rPr>
-          <w:rFonts w:ascii="Calibri" w:hAnsi="Calibri" w:cs="Calibri"/>
-          <w:b/>
-          <w:bCs/>
-          <w:color w:val="7030A0"/>
-          <w:sz w:val="28"/>
-          <w:szCs w:val="28"/>
-        </w:rPr>
-        <w:t>spring scheduler</w:t>
-      </w:r>
-      <w:r>
-        <w:rPr>
-          <w:rFonts w:ascii="Calibri" w:hAnsi="Calibri" w:cs="Calibri"/>
-          <w:sz w:val="28"/>
-          <w:szCs w:val="28"/>
-        </w:rPr>
-        <w:t xml:space="preserve"> to trigger the log for every minute based on the new count. </w:t>
-      </w:r>
-    </w:p>
-    <w:p>
-      <w:pPr>
-        <w:pStyle w:val="ListParagraph"/>
-        <w:rPr>
-          <w:rFonts w:ascii="Calibri" w:hAnsi="Calibri" w:cs="Calibri"/>
-          <w:sz w:val="28"/>
-          <w:szCs w:val="28"/>
-        </w:rPr>
-      </w:pPr>
-    </w:p>
-    <w:p>
-      <w:pPr>
-        <w:pStyle w:val="ListParagraph"/>
         <w:rPr>
           <w:rFonts w:ascii="Calibri" w:hAnsi="Calibri" w:cs="Calibri"/>
           <w:sz w:val="28"/>
@@ -863,10 +860,10 @@
           <w:lang w:eastAsia="en-IN"/>
         </w:rPr>
         <w:drawing>
-          <wp:inline distT="0" distB="0" distL="0" distR="0" wp14:anchorId="70F67AC7" wp14:editId="3AD1276B">
-            <wp:extent cx="5943600" cy="3183255"/>
-            <wp:effectExtent l="0" t="0" r="0" b="0"/>
-            <wp:docPr id="9" name="Picture 9"/>
+          <wp:inline distT="0" distB="0" distL="0" distR="0" wp14:anchorId="175C8642" wp14:editId="53975DCE">
+            <wp:extent cx="5943600" cy="507365"/>
+            <wp:effectExtent l="0" t="0" r="0" b="6985"/>
+            <wp:docPr id="7" name="Picture 7"/>
             <wp:cNvGraphicFramePr>
               <a:graphicFrameLocks xmlns:a="http://schemas.openxmlformats.org/drawingml/2006/main" noChangeAspect="1"/>
             </wp:cNvGraphicFramePr>
@@ -886,7 +883,7 @@
                   <pic:spPr>
                     <a:xfrm>
                       <a:off x="0" y="0"/>
-                      <a:ext cx="5943600" cy="3183255"/>
+                      <a:ext cx="5943600" cy="507365"/>
                     </a:xfrm>
                     <a:prstGeom prst="rect">
                       <a:avLst/>
@@ -925,113 +922,79 @@
       <w:r>
         <w:rPr>
           <w:rFonts w:ascii="Calibri" w:hAnsi="Calibri" w:cs="Calibri"/>
+          <w:sz w:val="28"/>
+          <w:szCs w:val="28"/>
+        </w:rPr>
+        <w:t xml:space="preserve">Every Minute the application will log the latest </w:t>
+      </w:r>
+      <w:r>
+        <w:rPr>
+          <w:rFonts w:ascii="Calibri" w:hAnsi="Calibri" w:cs="Calibri"/>
+          <w:sz w:val="28"/>
+          <w:szCs w:val="28"/>
+        </w:rPr>
+        <w:t xml:space="preserve">user </w:t>
+      </w:r>
+      <w:r>
+        <w:rPr>
+          <w:rFonts w:ascii="Calibri" w:hAnsi="Calibri" w:cs="Calibri"/>
+          <w:sz w:val="28"/>
+          <w:szCs w:val="28"/>
+        </w:rPr>
+        <w:t xml:space="preserve">count in logs. Have used the </w:t>
+      </w:r>
+      <w:r>
+        <w:rPr>
+          <w:rFonts w:ascii="Calibri" w:hAnsi="Calibri" w:cs="Calibri"/>
           <w:b/>
           <w:bCs/>
           <w:color w:val="7030A0"/>
           <w:sz w:val="28"/>
           <w:szCs w:val="28"/>
         </w:rPr>
-        <w:t>Extension 1:</w:t>
-      </w:r>
-      <w:r>
-        <w:rPr>
-          <w:rFonts w:ascii="Calibri" w:hAnsi="Calibri" w:cs="Calibri"/>
-          <w:color w:val="7030A0"/>
-          <w:sz w:val="28"/>
-          <w:szCs w:val="28"/>
-        </w:rPr>
-        <w:t xml:space="preserve"> </w:t>
-      </w:r>
-      <w:r>
-        <w:rPr>
-          <w:rFonts w:ascii="Calibri" w:hAnsi="Calibri" w:cs="Calibri"/>
-          <w:sz w:val="28"/>
-          <w:szCs w:val="28"/>
-        </w:rPr>
-        <w:t>POST Method created for the “/</w:t>
-      </w:r>
-      <w:proofErr w:type="spellStart"/>
-      <w:r>
-        <w:rPr>
-          <w:rFonts w:ascii="Calibri" w:hAnsi="Calibri" w:cs="Calibri"/>
-          <w:sz w:val="28"/>
-          <w:szCs w:val="28"/>
-        </w:rPr>
-        <w:t>api</w:t>
-      </w:r>
-      <w:proofErr w:type="spellEnd"/>
-      <w:r>
-        <w:rPr>
-          <w:rFonts w:ascii="Calibri" w:hAnsi="Calibri" w:cs="Calibri"/>
-          <w:sz w:val="28"/>
-          <w:szCs w:val="28"/>
-        </w:rPr>
-        <w:t>/</w:t>
-      </w:r>
-      <w:proofErr w:type="spellStart"/>
-      <w:r>
-        <w:rPr>
-          <w:rFonts w:ascii="Calibri" w:hAnsi="Calibri" w:cs="Calibri"/>
-          <w:sz w:val="28"/>
-          <w:szCs w:val="28"/>
-        </w:rPr>
-        <w:t>smaato</w:t>
-      </w:r>
-      <w:proofErr w:type="spellEnd"/>
-      <w:r>
-        <w:rPr>
-          <w:rFonts w:ascii="Calibri" w:hAnsi="Calibri" w:cs="Calibri"/>
-          <w:sz w:val="28"/>
-          <w:szCs w:val="28"/>
-        </w:rPr>
-        <w:t>/accept”.</w:t>
-      </w:r>
-    </w:p>
-    <w:p>
-      <w:pPr>
-        <w:ind w:left="720"/>
-        <w:rPr>
-          <w:rFonts w:ascii="Calibri" w:hAnsi="Calibri" w:cs="Calibri"/>
-          <w:sz w:val="28"/>
-          <w:szCs w:val="28"/>
-        </w:rPr>
-      </w:pPr>
-      <w:r>
-        <w:rPr>
-          <w:rFonts w:ascii="Calibri" w:hAnsi="Calibri" w:cs="Calibri"/>
-          <w:sz w:val="28"/>
-          <w:szCs w:val="28"/>
-        </w:rPr>
-        <w:t>Success:</w:t>
-      </w:r>
-    </w:p>
-    <w:p>
-      <w:pPr>
-        <w:ind w:left="360"/>
-        <w:rPr>
-          <w:rFonts w:ascii="Calibri" w:hAnsi="Calibri" w:cs="Calibri"/>
-          <w:sz w:val="28"/>
-          <w:szCs w:val="28"/>
-        </w:rPr>
-      </w:pPr>
-      <w:r>
-        <w:rPr>
-          <w:rFonts w:ascii="Calibri" w:hAnsi="Calibri" w:cs="Calibri"/>
-          <w:sz w:val="28"/>
-          <w:szCs w:val="28"/>
-        </w:rPr>
-        <w:t xml:space="preserve">       </w:t>
-      </w:r>
-      <w:r>
-        <w:rPr>
+        <w:t>spring scheduler</w:t>
+      </w:r>
+      <w:r>
+        <w:rPr>
+          <w:rFonts w:ascii="Calibri" w:hAnsi="Calibri" w:cs="Calibri"/>
+          <w:sz w:val="28"/>
+          <w:szCs w:val="28"/>
+        </w:rPr>
+        <w:t xml:space="preserve"> to trigger the log for every minute based on the new count. </w:t>
+      </w:r>
+    </w:p>
+    <w:p>
+      <w:pPr>
+        <w:pStyle w:val="ListParagraph"/>
+        <w:rPr>
+          <w:rFonts w:ascii="Calibri" w:hAnsi="Calibri" w:cs="Calibri"/>
+          <w:sz w:val="28"/>
+          <w:szCs w:val="28"/>
+        </w:rPr>
+      </w:pPr>
+    </w:p>
+    <w:p>
+      <w:pPr>
+        <w:pStyle w:val="ListParagraph"/>
+        <w:rPr>
+          <w:rFonts w:ascii="Calibri" w:hAnsi="Calibri" w:cs="Calibri"/>
+          <w:sz w:val="28"/>
+          <w:szCs w:val="28"/>
+        </w:rPr>
+      </w:pPr>
+      <w:r>
+        <w:rPr>
+          <w:rFonts w:ascii="Calibri" w:hAnsi="Calibri" w:cs="Calibri"/>
           <w:noProof/>
+          <w:sz w:val="28"/>
+          <w:szCs w:val="28"/>
           <w:lang w:eastAsia="en-IN"/>
         </w:rPr>
         <w:drawing>
-          <wp:inline distT="0" distB="0" distL="0" distR="0" wp14:anchorId="04E208C5" wp14:editId="6E771952">
-            <wp:extent cx="5943600" cy="3488055"/>
+          <wp:inline distT="0" distB="0" distL="0" distR="0" wp14:anchorId="70F67AC7" wp14:editId="3AD1276B">
+            <wp:extent cx="5943600" cy="3183255"/>
             <wp:effectExtent l="0" t="0" r="0" b="0"/>
-            <wp:docPr id="15" name="Picture 15"/>
+            <wp:docPr id="9" name="Picture 9"/>
             <wp:cNvGraphicFramePr>
               <a:graphicFrameLocks xmlns:a="http://schemas.openxmlformats.org/drawingml/2006/main" noChangeAspect="1"/>
             </wp:cNvGraphicFramePr>
@@ -1051,7 +1014,7 @@
                   <pic:spPr>
                     <a:xfrm>
                       <a:off x="0" y="0"/>
-                      <a:ext cx="5943600" cy="3488055"/>
+                      <a:ext cx="5943600" cy="3183255"/>
                     </a:xfrm>
                     <a:prstGeom prst="rect">
                       <a:avLst/>
@@ -1066,37 +1029,137 @@
     </w:p>
     <w:p>
       <w:pPr>
+        <w:pStyle w:val="ListParagraph"/>
+        <w:rPr>
+          <w:rFonts w:ascii="Calibri" w:hAnsi="Calibri" w:cs="Calibri"/>
+          <w:sz w:val="28"/>
+          <w:szCs w:val="28"/>
+        </w:rPr>
+      </w:pPr>
+    </w:p>
+    <w:p>
+      <w:pPr>
+        <w:pStyle w:val="ListParagraph"/>
+        <w:numPr>
+          <w:ilvl w:val="0"/>
+          <w:numId w:val="1"/>
+        </w:numPr>
+        <w:rPr>
+          <w:rFonts w:ascii="Calibri" w:hAnsi="Calibri" w:cs="Calibri"/>
+          <w:sz w:val="28"/>
+          <w:szCs w:val="28"/>
+        </w:rPr>
+      </w:pPr>
+      <w:r>
+        <w:rPr>
+          <w:rFonts w:ascii="Calibri" w:hAnsi="Calibri" w:cs="Calibri"/>
+          <w:b/>
+          <w:bCs/>
+          <w:color w:val="7030A0"/>
+          <w:sz w:val="28"/>
+          <w:szCs w:val="28"/>
+        </w:rPr>
+        <w:t>Extension 1:</w:t>
+      </w:r>
+      <w:r>
+        <w:rPr>
+          <w:rFonts w:ascii="Calibri" w:hAnsi="Calibri" w:cs="Calibri"/>
+          <w:color w:val="7030A0"/>
+          <w:sz w:val="28"/>
+          <w:szCs w:val="28"/>
+        </w:rPr>
+        <w:t xml:space="preserve"> </w:t>
+      </w:r>
+      <w:r>
+        <w:rPr>
+          <w:rFonts w:ascii="Calibri" w:hAnsi="Calibri" w:cs="Calibri"/>
+          <w:sz w:val="28"/>
+          <w:szCs w:val="28"/>
+        </w:rPr>
+        <w:t>POST Method created for the “/</w:t>
+      </w:r>
+      <w:proofErr w:type="spellStart"/>
+      <w:r>
+        <w:rPr>
+          <w:rFonts w:ascii="Calibri" w:hAnsi="Calibri" w:cs="Calibri"/>
+          <w:sz w:val="28"/>
+          <w:szCs w:val="28"/>
+        </w:rPr>
+        <w:t>api</w:t>
+      </w:r>
+      <w:proofErr w:type="spellEnd"/>
+      <w:r>
+        <w:rPr>
+          <w:rFonts w:ascii="Calibri" w:hAnsi="Calibri" w:cs="Calibri"/>
+          <w:sz w:val="28"/>
+          <w:szCs w:val="28"/>
+        </w:rPr>
+        <w:t>/</w:t>
+      </w:r>
+      <w:proofErr w:type="spellStart"/>
+      <w:r>
+        <w:rPr>
+          <w:rFonts w:ascii="Calibri" w:hAnsi="Calibri" w:cs="Calibri"/>
+          <w:sz w:val="28"/>
+          <w:szCs w:val="28"/>
+        </w:rPr>
+        <w:t>smaato</w:t>
+      </w:r>
+      <w:proofErr w:type="spellEnd"/>
+      <w:r>
+        <w:rPr>
+          <w:rFonts w:ascii="Calibri" w:hAnsi="Calibri" w:cs="Calibri"/>
+          <w:sz w:val="28"/>
+          <w:szCs w:val="28"/>
+        </w:rPr>
+        <w:t>/accept”.</w:t>
+      </w:r>
+    </w:p>
+    <w:p>
+      <w:pPr>
+        <w:ind w:left="720"/>
+        <w:rPr>
+          <w:rFonts w:ascii="Calibri" w:hAnsi="Calibri" w:cs="Calibri"/>
+          <w:sz w:val="28"/>
+          <w:szCs w:val="28"/>
+        </w:rPr>
+      </w:pPr>
+      <w:r>
+        <w:rPr>
+          <w:rFonts w:ascii="Calibri" w:hAnsi="Calibri" w:cs="Calibri"/>
+          <w:sz w:val="28"/>
+          <w:szCs w:val="28"/>
+        </w:rPr>
+        <w:t>Success:</w:t>
+      </w:r>
+    </w:p>
+    <w:p>
+      <w:pPr>
         <w:ind w:left="360"/>
-      </w:pPr>
-      <w:r>
-        <w:rPr>
-          <w:rFonts w:ascii="Calibri" w:hAnsi="Calibri" w:cs="Calibri"/>
-          <w:sz w:val="28"/>
-          <w:szCs w:val="28"/>
-        </w:rPr>
-        <w:tab/>
-        <w:t>On Duplication:</w:t>
-      </w:r>
-    </w:p>
-    <w:p>
-      <w:pPr>
-        <w:ind w:left="720"/>
-        <w:rPr>
-          <w:rFonts w:ascii="Calibri" w:hAnsi="Calibri" w:cs="Calibri"/>
-          <w:sz w:val="28"/>
-          <w:szCs w:val="28"/>
-        </w:rPr>
-      </w:pPr>
+        <w:rPr>
+          <w:rFonts w:ascii="Calibri" w:hAnsi="Calibri" w:cs="Calibri"/>
+          <w:sz w:val="28"/>
+          <w:szCs w:val="28"/>
+        </w:rPr>
+      </w:pPr>
+      <w:r>
+        <w:rPr>
+          <w:rFonts w:ascii="Calibri" w:hAnsi="Calibri" w:cs="Calibri"/>
+          <w:sz w:val="28"/>
+          <w:szCs w:val="28"/>
+        </w:rPr>
+        <w:t xml:space="preserve">       </w:t>
+      </w:r>
       <w:r>
         <w:rPr>
           <w:noProof/>
           <w:lang w:eastAsia="en-IN"/>
         </w:rPr>
         <w:drawing>
-          <wp:inline distT="0" distB="0" distL="0" distR="0" wp14:anchorId="6A1361FC" wp14:editId="04A302DA">
-            <wp:extent cx="5943600" cy="3704590"/>
+          <wp:inline distT="0" distB="0" distL="0" distR="0" wp14:anchorId="04E208C5" wp14:editId="6E771952">
+            <wp:extent cx="5943600" cy="3488055"/>
             <wp:effectExtent l="0" t="0" r="0" b="0"/>
-            <wp:docPr id="13" name="Picture 13"/>
+            <wp:docPr id="15" name="Picture 15"/>
             <wp:cNvGraphicFramePr>
               <a:graphicFrameLocks xmlns:a="http://schemas.openxmlformats.org/drawingml/2006/main" noChangeAspect="1"/>
             </wp:cNvGraphicFramePr>
@@ -1116,7 +1179,7 @@
                   <pic:spPr>
                     <a:xfrm>
                       <a:off x="0" y="0"/>
-                      <a:ext cx="5943600" cy="3704590"/>
+                      <a:ext cx="5943600" cy="3488055"/>
                     </a:xfrm>
                     <a:prstGeom prst="rect">
                       <a:avLst/>
@@ -1131,42 +1194,16 @@
     </w:p>
     <w:p>
       <w:pPr>
-        <w:ind w:left="720"/>
-        <w:rPr>
-          <w:rFonts w:ascii="Calibri" w:hAnsi="Calibri" w:cs="Calibri"/>
-          <w:sz w:val="28"/>
-          <w:szCs w:val="28"/>
-        </w:rPr>
-      </w:pPr>
-    </w:p>
-    <w:p>
-      <w:pPr>
-        <w:ind w:left="720"/>
-        <w:rPr>
-          <w:rFonts w:ascii="Calibri" w:hAnsi="Calibri" w:cs="Calibri"/>
-          <w:sz w:val="28"/>
-          <w:szCs w:val="28"/>
-        </w:rPr>
-      </w:pPr>
-      <w:proofErr w:type="spellStart"/>
-      <w:proofErr w:type="gramStart"/>
-      <w:r>
-        <w:rPr>
-          <w:rFonts w:ascii="Calibri" w:hAnsi="Calibri" w:cs="Calibri"/>
-          <w:sz w:val="28"/>
-          <w:szCs w:val="28"/>
-        </w:rPr>
-        <w:t>getUsers</w:t>
-      </w:r>
-      <w:proofErr w:type="spellEnd"/>
-      <w:proofErr w:type="gramEnd"/>
-      <w:r>
-        <w:rPr>
-          <w:rFonts w:ascii="Calibri" w:hAnsi="Calibri" w:cs="Calibri"/>
-          <w:sz w:val="28"/>
-          <w:szCs w:val="28"/>
-        </w:rPr>
-        <w:t>:</w:t>
+        <w:ind w:left="360"/>
+      </w:pPr>
+      <w:r>
+        <w:rPr>
+          <w:rFonts w:ascii="Calibri" w:hAnsi="Calibri" w:cs="Calibri"/>
+          <w:sz w:val="28"/>
+          <w:szCs w:val="28"/>
+        </w:rPr>
+        <w:tab/>
+        <w:t>On Duplication:</w:t>
       </w:r>
     </w:p>
     <w:p>
@@ -1184,10 +1221,10 @@
           <w:lang w:eastAsia="en-IN"/>
         </w:rPr>
         <w:drawing>
-          <wp:inline distT="0" distB="0" distL="0" distR="0" wp14:anchorId="7CB113CC" wp14:editId="30517890">
-            <wp:extent cx="5943600" cy="3848735"/>
+          <wp:inline distT="0" distB="0" distL="0" distR="0" wp14:anchorId="6A1361FC" wp14:editId="04A302DA">
+            <wp:extent cx="5943600" cy="3704590"/>
             <wp:effectExtent l="0" t="0" r="0" b="0"/>
-            <wp:docPr id="16" name="Picture 16"/>
+            <wp:docPr id="13" name="Picture 13"/>
             <wp:cNvGraphicFramePr>
               <a:graphicFrameLocks xmlns:a="http://schemas.openxmlformats.org/drawingml/2006/main" noChangeAspect="1"/>
             </wp:cNvGraphicFramePr>
@@ -1207,7 +1244,7 @@
                   <pic:spPr>
                     <a:xfrm>
                       <a:off x="0" y="0"/>
-                      <a:ext cx="5943600" cy="3848735"/>
+                      <a:ext cx="5943600" cy="3704590"/>
                     </a:xfrm>
                     <a:prstGeom prst="rect">
                       <a:avLst/>
@@ -1232,59 +1269,6 @@
     </w:p>
     <w:p>
       <w:pPr>
-        <w:rPr>
-          <w:rFonts w:ascii="Calibri" w:hAnsi="Calibri" w:cs="Calibri"/>
-          <w:sz w:val="28"/>
-          <w:szCs w:val="28"/>
-        </w:rPr>
-      </w:pPr>
-    </w:p>
-    <w:p>
-      <w:pPr>
-        <w:pStyle w:val="ListParagraph"/>
-        <w:numPr>
-          <w:ilvl w:val="0"/>
-          <w:numId w:val="1"/>
-        </w:numPr>
-        <w:rPr>
-          <w:rFonts w:ascii="Calibri" w:hAnsi="Calibri" w:cs="Calibri"/>
-          <w:sz w:val="28"/>
-          <w:szCs w:val="28"/>
-        </w:rPr>
-      </w:pPr>
-      <w:r>
-        <w:rPr>
-          <w:rFonts w:ascii="Calibri" w:hAnsi="Calibri" w:cs="Calibri"/>
-          <w:b/>
-          <w:bCs/>
-          <w:color w:val="7030A0"/>
-          <w:sz w:val="28"/>
-          <w:szCs w:val="28"/>
-        </w:rPr>
-        <w:t>Extension 2</w:t>
-      </w:r>
-      <w:r>
-        <w:rPr>
-          <w:rFonts w:ascii="Calibri" w:hAnsi="Calibri" w:cs="Calibri"/>
-          <w:b/>
-          <w:bCs/>
-          <w:color w:val="7030A0"/>
-          <w:sz w:val="28"/>
-          <w:szCs w:val="28"/>
-        </w:rPr>
-        <w:t xml:space="preserve">: </w:t>
-      </w:r>
-      <w:r>
-        <w:rPr>
-          <w:rFonts w:ascii="Calibri" w:hAnsi="Calibri" w:cs="Calibri"/>
-          <w:sz w:val="28"/>
-          <w:szCs w:val="28"/>
-        </w:rPr>
-        <w:t>To ensure the de duplication works on the load balancer have ran the same application in two different tomcat ports with 8080 and 8090.</w:t>
-      </w:r>
-    </w:p>
-    <w:p>
-      <w:pPr>
         <w:ind w:left="720"/>
         <w:rPr>
           <w:rFonts w:ascii="Calibri" w:hAnsi="Calibri" w:cs="Calibri"/>
@@ -1292,13 +1276,25 @@
           <w:szCs w:val="28"/>
         </w:rPr>
       </w:pPr>
-      <w:r>
-        <w:rPr>
-          <w:rFonts w:ascii="Calibri" w:hAnsi="Calibri" w:cs="Calibri"/>
-          <w:sz w:val="28"/>
-          <w:szCs w:val="28"/>
-        </w:rPr>
-        <w:t>11490 is a duplicate and hence it fails both on 8080 and 8090. This is achieved using REDIS Set implementation</w:t>
+      <w:proofErr w:type="spellStart"/>
+      <w:proofErr w:type="gramStart"/>
+      <w:r>
+        <w:rPr>
+          <w:rFonts w:ascii="Calibri" w:hAnsi="Calibri" w:cs="Calibri"/>
+          <w:sz w:val="28"/>
+          <w:szCs w:val="28"/>
+        </w:rPr>
+        <w:t>getUsers</w:t>
+      </w:r>
+      <w:proofErr w:type="spellEnd"/>
+      <w:proofErr w:type="gramEnd"/>
+      <w:r>
+        <w:rPr>
+          <w:rFonts w:ascii="Calibri" w:hAnsi="Calibri" w:cs="Calibri"/>
+          <w:sz w:val="28"/>
+          <w:szCs w:val="28"/>
+        </w:rPr>
+        <w:t>:</w:t>
       </w:r>
     </w:p>
     <w:p>
@@ -1312,17 +1308,14 @@
       </w:pPr>
       <w:r>
         <w:rPr>
-          <w:rFonts w:ascii="Calibri" w:hAnsi="Calibri" w:cs="Calibri"/>
           <w:noProof/>
-          <w:sz w:val="28"/>
-          <w:szCs w:val="28"/>
           <w:lang w:eastAsia="en-IN"/>
         </w:rPr>
         <w:drawing>
-          <wp:inline distT="0" distB="0" distL="0" distR="0" wp14:anchorId="408B051A" wp14:editId="304F99A7">
-            <wp:extent cx="5943600" cy="861060"/>
+          <wp:inline distT="0" distB="0" distL="0" distR="0" wp14:anchorId="7CB113CC" wp14:editId="30517890">
+            <wp:extent cx="5943600" cy="3848735"/>
             <wp:effectExtent l="0" t="0" r="0" b="0"/>
-            <wp:docPr id="10" name="Picture 10"/>
+            <wp:docPr id="16" name="Picture 16"/>
             <wp:cNvGraphicFramePr>
               <a:graphicFrameLocks xmlns:a="http://schemas.openxmlformats.org/drawingml/2006/main" noChangeAspect="1"/>
             </wp:cNvGraphicFramePr>
@@ -1342,7 +1335,7 @@
                   <pic:spPr>
                     <a:xfrm>
                       <a:off x="0" y="0"/>
-                      <a:ext cx="5943600" cy="861060"/>
+                      <a:ext cx="5943600" cy="3848735"/>
                     </a:xfrm>
                     <a:prstGeom prst="rect">
                       <a:avLst/>
@@ -1364,6 +1357,87 @@
           <w:szCs w:val="28"/>
         </w:rPr>
       </w:pPr>
+    </w:p>
+    <w:p>
+      <w:pPr>
+        <w:rPr>
+          <w:rFonts w:ascii="Calibri" w:hAnsi="Calibri" w:cs="Calibri"/>
+          <w:sz w:val="28"/>
+          <w:szCs w:val="28"/>
+        </w:rPr>
+      </w:pPr>
+    </w:p>
+    <w:p>
+      <w:pPr>
+        <w:pStyle w:val="ListParagraph"/>
+        <w:numPr>
+          <w:ilvl w:val="0"/>
+          <w:numId w:val="1"/>
+        </w:numPr>
+        <w:rPr>
+          <w:rFonts w:ascii="Calibri" w:hAnsi="Calibri" w:cs="Calibri"/>
+          <w:sz w:val="28"/>
+          <w:szCs w:val="28"/>
+        </w:rPr>
+      </w:pPr>
+      <w:r>
+        <w:rPr>
+          <w:rFonts w:ascii="Calibri" w:hAnsi="Calibri" w:cs="Calibri"/>
+          <w:b/>
+          <w:bCs/>
+          <w:color w:val="7030A0"/>
+          <w:sz w:val="28"/>
+          <w:szCs w:val="28"/>
+        </w:rPr>
+        <w:t>Extension 2</w:t>
+      </w:r>
+      <w:r>
+        <w:rPr>
+          <w:rFonts w:ascii="Calibri" w:hAnsi="Calibri" w:cs="Calibri"/>
+          <w:b/>
+          <w:bCs/>
+          <w:color w:val="7030A0"/>
+          <w:sz w:val="28"/>
+          <w:szCs w:val="28"/>
+        </w:rPr>
+        <w:t xml:space="preserve">: </w:t>
+      </w:r>
+      <w:r>
+        <w:rPr>
+          <w:rFonts w:ascii="Calibri" w:hAnsi="Calibri" w:cs="Calibri"/>
+          <w:sz w:val="28"/>
+          <w:szCs w:val="28"/>
+        </w:rPr>
+        <w:t>To ensure the de duplication works on the load balancer have ran the same application in two different tomcat ports with 8080 and 8090.</w:t>
+      </w:r>
+    </w:p>
+    <w:p>
+      <w:pPr>
+        <w:ind w:left="720"/>
+        <w:rPr>
+          <w:rFonts w:ascii="Calibri" w:hAnsi="Calibri" w:cs="Calibri"/>
+          <w:sz w:val="28"/>
+          <w:szCs w:val="28"/>
+        </w:rPr>
+      </w:pPr>
+      <w:r>
+        <w:rPr>
+          <w:rFonts w:ascii="Calibri" w:hAnsi="Calibri" w:cs="Calibri"/>
+          <w:sz w:val="28"/>
+          <w:szCs w:val="28"/>
+        </w:rPr>
+        <w:t>11490 is a duplicate and hence it fails both on 8080 and 8090. This is achieved using REDIS Set implementation</w:t>
+      </w:r>
+    </w:p>
+    <w:p>
+      <w:pPr>
+        <w:ind w:left="720"/>
+        <w:rPr>
+          <w:rFonts w:ascii="Calibri" w:hAnsi="Calibri" w:cs="Calibri"/>
+          <w:sz w:val="28"/>
+          <w:szCs w:val="28"/>
+        </w:rPr>
+      </w:pPr>
       <w:r>
         <w:rPr>
           <w:rFonts w:ascii="Calibri" w:hAnsi="Calibri" w:cs="Calibri"/>
@@ -1373,10 +1447,10 @@
           <w:lang w:eastAsia="en-IN"/>
         </w:rPr>
         <w:drawing>
-          <wp:inline distT="0" distB="0" distL="0" distR="0" wp14:anchorId="78C66206" wp14:editId="6DAB6F85">
-            <wp:extent cx="5943600" cy="911225"/>
-            <wp:effectExtent l="0" t="0" r="0" b="3175"/>
-            <wp:docPr id="11" name="Picture 11"/>
+          <wp:inline distT="0" distB="0" distL="0" distR="0" wp14:anchorId="408B051A" wp14:editId="304F99A7">
+            <wp:extent cx="5943600" cy="861060"/>
+            <wp:effectExtent l="0" t="0" r="0" b="0"/>
+            <wp:docPr id="10" name="Picture 10"/>
             <wp:cNvGraphicFramePr>
               <a:graphicFrameLocks xmlns:a="http://schemas.openxmlformats.org/drawingml/2006/main" noChangeAspect="1"/>
             </wp:cNvGraphicFramePr>
@@ -1396,7 +1470,7 @@
                   <pic:spPr>
                     <a:xfrm>
                       <a:off x="0" y="0"/>
-                      <a:ext cx="5943600" cy="911225"/>
+                      <a:ext cx="5943600" cy="861060"/>
                     </a:xfrm>
                     <a:prstGeom prst="rect">
                       <a:avLst/>
@@ -1421,42 +1495,16 @@
       <w:r>
         <w:rPr>
           <w:rFonts w:ascii="Calibri" w:hAnsi="Calibri" w:cs="Calibri"/>
-          <w:sz w:val="28"/>
-          <w:szCs w:val="28"/>
-        </w:rPr>
-        <w:t>Port 8090</w:t>
-      </w:r>
-      <w:r>
-        <w:rPr>
-          <w:rFonts w:ascii="Calibri" w:hAnsi="Calibri" w:cs="Calibri"/>
-          <w:sz w:val="28"/>
-          <w:szCs w:val="28"/>
-        </w:rPr>
-        <w:t xml:space="preserve"> accepts the new id and as a result we get OK.</w:t>
-      </w:r>
-    </w:p>
-    <w:p>
-      <w:pPr>
-        <w:ind w:left="720"/>
-        <w:rPr>
-          <w:rFonts w:ascii="Calibri" w:hAnsi="Calibri" w:cs="Calibri"/>
-          <w:sz w:val="28"/>
-          <w:szCs w:val="28"/>
-        </w:rPr>
-      </w:pPr>
-      <w:r>
-        <w:rPr>
-          <w:rFonts w:ascii="Calibri" w:hAnsi="Calibri" w:cs="Calibri"/>
           <w:noProof/>
           <w:sz w:val="28"/>
           <w:szCs w:val="28"/>
           <w:lang w:eastAsia="en-IN"/>
         </w:rPr>
         <w:drawing>
-          <wp:inline distT="0" distB="0" distL="0" distR="0" wp14:anchorId="64E23E5F" wp14:editId="567FA27E">
-            <wp:extent cx="5943600" cy="631825"/>
-            <wp:effectExtent l="0" t="0" r="0" b="0"/>
-            <wp:docPr id="12" name="Picture 12"/>
+          <wp:inline distT="0" distB="0" distL="0" distR="0" wp14:anchorId="78C66206" wp14:editId="6DAB6F85">
+            <wp:extent cx="5943600" cy="911225"/>
+            <wp:effectExtent l="0" t="0" r="0" b="3175"/>
+            <wp:docPr id="11" name="Picture 11"/>
             <wp:cNvGraphicFramePr>
               <a:graphicFrameLocks xmlns:a="http://schemas.openxmlformats.org/drawingml/2006/main" noChangeAspect="1"/>
             </wp:cNvGraphicFramePr>
@@ -1476,7 +1524,7 @@
                   <pic:spPr>
                     <a:xfrm>
                       <a:off x="0" y="0"/>
-                      <a:ext cx="5943600" cy="631825"/>
+                      <a:ext cx="5943600" cy="911225"/>
                     </a:xfrm>
                     <a:prstGeom prst="rect">
                       <a:avLst/>
@@ -1491,58 +1539,6 @@
     </w:p>
     <w:p>
       <w:pPr>
-        <w:pStyle w:val="ListParagraph"/>
-        <w:numPr>
-          <w:ilvl w:val="0"/>
-          <w:numId w:val="1"/>
-        </w:numPr>
-        <w:rPr>
-          <w:rFonts w:ascii="Calibri" w:hAnsi="Calibri" w:cs="Calibri"/>
-          <w:sz w:val="28"/>
-          <w:szCs w:val="28"/>
-        </w:rPr>
-      </w:pPr>
-      <w:r>
-        <w:rPr>
-          <w:rFonts w:ascii="Calibri" w:hAnsi="Calibri" w:cs="Calibri"/>
-          <w:sz w:val="28"/>
-          <w:szCs w:val="28"/>
-        </w:rPr>
-        <w:t xml:space="preserve"> </w:t>
-      </w:r>
-      <w:r>
-        <w:rPr>
-          <w:rFonts w:ascii="Calibri" w:hAnsi="Calibri" w:cs="Calibri"/>
-          <w:b/>
-          <w:bCs/>
-          <w:color w:val="7030A0"/>
-          <w:sz w:val="28"/>
-          <w:szCs w:val="28"/>
-        </w:rPr>
-        <w:t>Extension 3</w:t>
-      </w:r>
-      <w:r>
-        <w:rPr>
-          <w:rFonts w:ascii="Calibri" w:hAnsi="Calibri" w:cs="Calibri"/>
-          <w:b/>
-          <w:bCs/>
-          <w:color w:val="7030A0"/>
-          <w:sz w:val="28"/>
-          <w:szCs w:val="28"/>
-        </w:rPr>
-        <w:t xml:space="preserve">: </w:t>
-      </w:r>
-      <w:r>
-        <w:rPr>
-          <w:rFonts w:ascii="Calibri" w:hAnsi="Calibri" w:cs="Calibri"/>
-          <w:sz w:val="28"/>
-          <w:szCs w:val="28"/>
-        </w:rPr>
-        <w:t>Log files are moved to streaming service. Have used Elastic Log stash &amp; Kibana (ELK) for streaming and visualization.</w:t>
-      </w:r>
-    </w:p>
-    <w:p>
-      <w:pPr>
         <w:ind w:left="720"/>
         <w:rPr>
           <w:rFonts w:ascii="Calibri" w:hAnsi="Calibri" w:cs="Calibri"/>
@@ -1553,16 +1549,42 @@
       <w:r>
         <w:rPr>
           <w:rFonts w:ascii="Calibri" w:hAnsi="Calibri" w:cs="Calibri"/>
+          <w:sz w:val="28"/>
+          <w:szCs w:val="28"/>
+        </w:rPr>
+        <w:t>Port 8090</w:t>
+      </w:r>
+      <w:r>
+        <w:rPr>
+          <w:rFonts w:ascii="Calibri" w:hAnsi="Calibri" w:cs="Calibri"/>
+          <w:sz w:val="28"/>
+          <w:szCs w:val="28"/>
+        </w:rPr>
+        <w:t xml:space="preserve"> accepts the new id and as a result we get OK.</w:t>
+      </w:r>
+    </w:p>
+    <w:p>
+      <w:pPr>
+        <w:ind w:left="720"/>
+        <w:rPr>
+          <w:rFonts w:ascii="Calibri" w:hAnsi="Calibri" w:cs="Calibri"/>
+          <w:sz w:val="28"/>
+          <w:szCs w:val="28"/>
+        </w:rPr>
+      </w:pPr>
+      <w:r>
+        <w:rPr>
+          <w:rFonts w:ascii="Calibri" w:hAnsi="Calibri" w:cs="Calibri"/>
           <w:noProof/>
           <w:sz w:val="28"/>
           <w:szCs w:val="28"/>
           <w:lang w:eastAsia="en-IN"/>
         </w:rPr>
         <w:drawing>
-          <wp:inline distT="0" distB="0" distL="0" distR="0" wp14:anchorId="7989AFC2" wp14:editId="3228AC93">
-            <wp:extent cx="5943600" cy="3169920"/>
+          <wp:inline distT="0" distB="0" distL="0" distR="0" wp14:anchorId="64E23E5F" wp14:editId="567FA27E">
+            <wp:extent cx="5943600" cy="631825"/>
             <wp:effectExtent l="0" t="0" r="0" b="0"/>
-            <wp:docPr id="1" name="Picture 1"/>
+            <wp:docPr id="12" name="Picture 12"/>
             <wp:cNvGraphicFramePr>
               <a:graphicFrameLocks xmlns:a="http://schemas.openxmlformats.org/drawingml/2006/main" noChangeAspect="1"/>
             </wp:cNvGraphicFramePr>
@@ -1582,6 +1604,112 @@
                   <pic:spPr>
                     <a:xfrm>
                       <a:off x="0" y="0"/>
+                      <a:ext cx="5943600" cy="631825"/>
+                    </a:xfrm>
+                    <a:prstGeom prst="rect">
+                      <a:avLst/>
+                    </a:prstGeom>
+                  </pic:spPr>
+                </pic:pic>
+              </a:graphicData>
+            </a:graphic>
+          </wp:inline>
+        </w:drawing>
+      </w:r>
+    </w:p>
+    <w:p>
+      <w:pPr>
+        <w:pStyle w:val="ListParagraph"/>
+        <w:numPr>
+          <w:ilvl w:val="0"/>
+          <w:numId w:val="1"/>
+        </w:numPr>
+        <w:rPr>
+          <w:rFonts w:ascii="Calibri" w:hAnsi="Calibri" w:cs="Calibri"/>
+          <w:sz w:val="28"/>
+          <w:szCs w:val="28"/>
+        </w:rPr>
+      </w:pPr>
+      <w:r>
+        <w:rPr>
+          <w:rFonts w:ascii="Calibri" w:hAnsi="Calibri" w:cs="Calibri"/>
+          <w:sz w:val="28"/>
+          <w:szCs w:val="28"/>
+        </w:rPr>
+        <w:t xml:space="preserve"> </w:t>
+      </w:r>
+      <w:r>
+        <w:rPr>
+          <w:rFonts w:ascii="Calibri" w:hAnsi="Calibri" w:cs="Calibri"/>
+          <w:b/>
+          <w:bCs/>
+          <w:color w:val="7030A0"/>
+          <w:sz w:val="28"/>
+          <w:szCs w:val="28"/>
+        </w:rPr>
+        <w:t>Extension 3</w:t>
+      </w:r>
+      <w:r>
+        <w:rPr>
+          <w:rFonts w:ascii="Calibri" w:hAnsi="Calibri" w:cs="Calibri"/>
+          <w:b/>
+          <w:bCs/>
+          <w:color w:val="7030A0"/>
+          <w:sz w:val="28"/>
+          <w:szCs w:val="28"/>
+        </w:rPr>
+        <w:t xml:space="preserve">: </w:t>
+      </w:r>
+      <w:r>
+        <w:rPr>
+          <w:rFonts w:ascii="Calibri" w:hAnsi="Calibri" w:cs="Calibri"/>
+          <w:sz w:val="28"/>
+          <w:szCs w:val="28"/>
+        </w:rPr>
+        <w:t>Log files are moved to streaming service. Have used Elastic Log stash &amp; Kibana (ELK) for streaming and visualization.</w:t>
+      </w:r>
+    </w:p>
+    <w:p>
+      <w:pPr>
+        <w:ind w:left="720"/>
+        <w:rPr>
+          <w:rFonts w:ascii="Calibri" w:hAnsi="Calibri" w:cs="Calibri"/>
+          <w:sz w:val="28"/>
+          <w:szCs w:val="28"/>
+        </w:rPr>
+      </w:pPr>
+      <w:r>
+        <w:rPr>
+          <w:rFonts w:ascii="Calibri" w:hAnsi="Calibri" w:cs="Calibri"/>
+          <w:noProof/>
+          <w:sz w:val="28"/>
+          <w:szCs w:val="28"/>
+          <w:lang w:eastAsia="en-IN"/>
+        </w:rPr>
+        <w:drawing>
+          <wp:inline distT="0" distB="0" distL="0" distR="0" wp14:anchorId="7989AFC2" wp14:editId="3228AC93">
+            <wp:extent cx="5943600" cy="3169920"/>
+            <wp:effectExtent l="0" t="0" r="0" b="0"/>
+            <wp:docPr id="1" name="Picture 1"/>
+            <wp:cNvGraphicFramePr>
+              <a:graphicFrameLocks xmlns:a="http://schemas.openxmlformats.org/drawingml/2006/main" noChangeAspect="1"/>
+            </wp:cNvGraphicFramePr>
+            <a:graphic xmlns:a="http://schemas.openxmlformats.org/drawingml/2006/main">
+              <a:graphicData uri="http://schemas.openxmlformats.org/drawingml/2006/picture">
+                <pic:pic xmlns:pic="http://schemas.openxmlformats.org/drawingml/2006/picture">
+                  <pic:nvPicPr>
+                    <pic:cNvPr id="0" name=""/>
+                    <pic:cNvPicPr/>
+                  </pic:nvPicPr>
+                  <pic:blipFill>
+                    <a:blip r:embed="rId19"/>
+                    <a:stretch>
+                      <a:fillRect/>
+                    </a:stretch>
+                  </pic:blipFill>
+                  <pic:spPr>
+                    <a:xfrm>
+                      <a:off x="0" y="0"/>
                       <a:ext cx="5943600" cy="3169920"/>
                     </a:xfrm>
                     <a:prstGeom prst="rect">
@@ -1653,7 +1781,7 @@
           <w:szCs w:val="28"/>
         </w:rPr>
       </w:pPr>
-      <w:hyperlink r:id="rId19" w:history="1">
+      <w:hyperlink r:id="rId20" w:history="1">
         <w:r>
           <w:rPr>
             <w:rStyle w:val="Hyperlink"/>
@@ -2243,6 +2371,45 @@
       <w:szCs w:val="26"/>
     </w:rPr>
   </w:style>
+  <w:style w:type="paragraph" w:styleId="Title">
+    <w:name w:val="Title"/>
+    <w:basedOn w:val="Normal"/>
+    <w:next w:val="Normal"/>
+    <w:link w:val="TitleChar"/>
+    <w:uiPriority w:val="10"/>
+    <w:qFormat/>
+    <w:rsid w:val="00D72A8F"/>
+    <w:pPr>
+      <w:pBdr>
+        <w:bottom w:val="single" w:sz="8" w:space="4" w:color="4F81BD" w:themeColor="accent1"/>
+      </w:pBdr>
+      <w:spacing w:after="300" w:line="240" w:lineRule="auto"/>
+      <w:contextualSpacing/>
+    </w:pPr>
+    <w:rPr>
+      <w:rFonts w:asciiTheme="majorHAnsi" w:eastAsiaTheme="majorEastAsia" w:hAnsiTheme="majorHAnsi" w:cstheme="majorBidi"/>
+      <w:color w:val="17365D" w:themeColor="text2" w:themeShade="BF"/>
+      <w:spacing w:val="5"/>
+      <w:kern w:val="28"/>
+      <w:sz w:val="52"/>
+      <w:szCs w:val="52"/>
+    </w:rPr>
+  </w:style>
+  <w:style w:type="character" w:customStyle="1" w:styleId="TitleChar">
+    <w:name w:val="Title Char"/>
+    <w:basedOn w:val="DefaultParagraphFont"/>
+    <w:link w:val="Title"/>
+    <w:uiPriority w:val="10"/>
+    <w:rsid w:val="00D72A8F"/>
+    <w:rPr>
+      <w:rFonts w:asciiTheme="majorHAnsi" w:eastAsiaTheme="majorEastAsia" w:hAnsiTheme="majorHAnsi" w:cstheme="majorBidi"/>
+      <w:color w:val="17365D" w:themeColor="text2" w:themeShade="BF"/>
+      <w:spacing w:val="5"/>
+      <w:kern w:val="28"/>
+      <w:sz w:val="52"/>
+      <w:szCs w:val="52"/>
+    </w:rPr>
+  </w:style>
 </w:styles>
 </file>
 
@@ -2564,6 +2731,45 @@
       <w:szCs w:val="26"/>
     </w:rPr>
   </w:style>
+  <w:style w:type="paragraph" w:styleId="Title">
+    <w:name w:val="Title"/>
+    <w:basedOn w:val="Normal"/>
+    <w:next w:val="Normal"/>
+    <w:link w:val="TitleChar"/>
+    <w:uiPriority w:val="10"/>
+    <w:qFormat/>
+    <w:rsid w:val="00D72A8F"/>
+    <w:pPr>
+      <w:pBdr>
+        <w:bottom w:val="single" w:sz="8" w:space="4" w:color="4F81BD" w:themeColor="accent1"/>
+      </w:pBdr>
+      <w:spacing w:after="300" w:line="240" w:lineRule="auto"/>
+      <w:contextualSpacing/>
+    </w:pPr>
+    <w:rPr>
+      <w:rFonts w:asciiTheme="majorHAnsi" w:eastAsiaTheme="majorEastAsia" w:hAnsiTheme="majorHAnsi" w:cstheme="majorBidi"/>
+      <w:color w:val="17365D" w:themeColor="text2" w:themeShade="BF"/>
+      <w:spacing w:val="5"/>
+      <w:kern w:val="28"/>
+      <w:sz w:val="52"/>
+      <w:szCs w:val="52"/>
+    </w:rPr>
+  </w:style>
+  <w:style w:type="character" w:customStyle="1" w:styleId="TitleChar">
+    <w:name w:val="Title Char"/>
+    <w:basedOn w:val="DefaultParagraphFont"/>
+    <w:link w:val="Title"/>
+    <w:uiPriority w:val="10"/>
+    <w:rsid w:val="00D72A8F"/>
+    <w:rPr>
+      <w:rFonts w:asciiTheme="majorHAnsi" w:eastAsiaTheme="majorEastAsia" w:hAnsiTheme="majorHAnsi" w:cstheme="majorBidi"/>
+      <w:color w:val="17365D" w:themeColor="text2" w:themeShade="BF"/>
+      <w:spacing w:val="5"/>
+      <w:kern w:val="28"/>
+      <w:sz w:val="52"/>
+      <w:szCs w:val="52"/>
+    </w:rPr>
+  </w:style>
 </w:styles>
 </file>
 

</xml_diff>